<commit_message>
assignment 4.doxc add code
</commit_message>
<xml_diff>
--- a/Assignment 4.docx
+++ b/Assignment 4.docx
@@ -310,8 +310,19 @@
           <w:kern w:val="0"/>
           <w:szCs w:val="21"/>
         </w:rPr>
-        <w:t>, xlabel(</w:t>
-      </w:r>
+        <w:t>, </w:t>
+      </w:r>
+      <w:proofErr w:type="gramStart"/>
+      <w:r>
+        <w:rPr>
+          <w:rFonts w:ascii="Consolas" w:eastAsia="宋体" w:hAnsi="Consolas" w:cs="宋体"/>
+          <w:color w:val="D4D4D4"/>
+          <w:kern w:val="0"/>
+          <w:szCs w:val="21"/>
+        </w:rPr>
+        <w:t>xlabel(</w:t>
+      </w:r>
+      <w:proofErr w:type="gramEnd"/>
       <w:r>
         <w:rPr>
           <w:rFonts w:ascii="Consolas" w:eastAsia="宋体" w:hAnsi="Consolas" w:cs="宋体"/>
@@ -565,19 +576,22 @@
       </w:r>
     </w:p>
     <w:p>
-      <w:pPr>
+      <w:r>
         <w:rPr>
           <w:rFonts w:hint="eastAsia"/>
         </w:rPr>
-      </w:pPr>
-      <w:r>
-        <w:rPr>
-          <w:rFonts w:hint="eastAsia"/>
-        </w:rPr>
         <w:t>T</w:t>
       </w:r>
       <w:r>
-        <w:t>he most unusual ID in this trend is 205, this id is associated with a woman and she is 42.</w:t>
+        <w:t xml:space="preserve">he most unusual ID in this trend is 205, this id is associated with a </w:t>
+      </w:r>
+      <w:proofErr w:type="gramStart"/>
+      <w:r>
+        <w:t>woman</w:t>
+      </w:r>
+      <w:proofErr w:type="gramEnd"/>
+      <w:r>
+        <w:t xml:space="preserve"> and she is 42.</w:t>
       </w:r>
     </w:p>
     <w:p>
@@ -648,6 +662,76 @@
         <w:t>.5(d) r=0.1832. The r value is bigger, which suggests a slightly huger correlation between these two variables.</w:t>
       </w:r>
     </w:p>
+    <w:p>
+      <w:pPr>
+        <w:widowControl/>
+        <w:shd w:val="clear" w:color="auto" w:fill="1E1E1E"/>
+        <w:spacing w:line="285" w:lineRule="atLeast"/>
+        <w:jc w:val="left"/>
+        <w:rPr>
+          <w:rFonts w:ascii="Consolas" w:eastAsia="宋体" w:hAnsi="Consolas" w:cs="宋体" w:hint="eastAsia"/>
+          <w:color w:val="D4D4D4"/>
+          <w:kern w:val="0"/>
+          <w:szCs w:val="21"/>
+        </w:rPr>
+      </w:pPr>
+      <w:r>
+        <w:rPr>
+          <w:rFonts w:ascii="Consolas" w:eastAsia="宋体" w:hAnsi="Consolas" w:cs="宋体"/>
+          <w:color w:val="569CD6"/>
+          <w:kern w:val="0"/>
+          <w:szCs w:val="21"/>
+        </w:rPr>
+        <w:t>correlate</w:t>
+      </w:r>
+      <w:r>
+        <w:rPr>
+          <w:rFonts w:ascii="Consolas" w:eastAsia="宋体" w:hAnsi="Consolas" w:cs="宋体"/>
+          <w:color w:val="D4D4D4"/>
+          <w:kern w:val="0"/>
+          <w:szCs w:val="21"/>
+        </w:rPr>
+        <w:t> BMI1 TOTCHOL1 </w:t>
+      </w:r>
+      <w:r>
+        <w:rPr>
+          <w:rFonts w:ascii="Consolas" w:eastAsia="宋体" w:hAnsi="Consolas" w:cs="宋体"/>
+          <w:color w:val="C586C0"/>
+          <w:kern w:val="0"/>
+          <w:szCs w:val="21"/>
+        </w:rPr>
+        <w:t>if</w:t>
+      </w:r>
+      <w:r>
+        <w:rPr>
+          <w:rFonts w:ascii="Consolas" w:eastAsia="宋体" w:hAnsi="Consolas" w:cs="宋体"/>
+          <w:color w:val="D4D4D4"/>
+          <w:kern w:val="0"/>
+          <w:szCs w:val="21"/>
+        </w:rPr>
+        <w:t> </w:t>
+      </w:r>
+      <w:proofErr w:type="gramStart"/>
+      <w:r>
+        <w:rPr>
+          <w:rFonts w:ascii="Consolas" w:eastAsia="宋体" w:hAnsi="Consolas" w:cs="宋体"/>
+          <w:color w:val="D4D4D4"/>
+          <w:kern w:val="0"/>
+          <w:szCs w:val="21"/>
+        </w:rPr>
+        <w:t>ID!=</w:t>
+      </w:r>
+      <w:proofErr w:type="gramEnd"/>
+      <w:r>
+        <w:rPr>
+          <w:rFonts w:ascii="Consolas" w:eastAsia="宋体" w:hAnsi="Consolas" w:cs="宋体"/>
+          <w:color w:val="B5CEA8"/>
+          <w:kern w:val="0"/>
+          <w:szCs w:val="21"/>
+        </w:rPr>
+        <w:t>205</w:t>
+      </w:r>
+    </w:p>
     <w:p/>
     <w:p>
       <w:r>
@@ -684,21 +768,27 @@
         <w:t>th</w:t>
       </w:r>
       <w:r>
-        <w:t xml:space="preserve"> grade are tend to be higher overall.</w:t>
+        <w:t xml:space="preserve"> grade </w:t>
+      </w:r>
+      <w:proofErr w:type="gramStart"/>
+      <w:r>
+        <w:t>are tend</w:t>
+      </w:r>
+      <w:proofErr w:type="gramEnd"/>
+      <w:r>
+        <w:t xml:space="preserve"> to be higher overall.</w:t>
       </w:r>
     </w:p>
     <w:p>
       <w:pPr>
         <w:keepNext/>
-        <w:rPr>
-          <w:rFonts w:hint="eastAsia"/>
-        </w:rPr>
       </w:pPr>
       <w:r>
         <w:rPr>
           <w:rFonts w:hint="eastAsia"/>
           <w:noProof/>
         </w:rPr>
+        <w:lastRenderedPageBreak/>
         <w:drawing>
           <wp:inline distT="0" distB="0" distL="0" distR="0" wp14:anchorId="6EDA85FA" wp14:editId="7AF5DD46">
             <wp:extent cx="5170170" cy="3540760"/>
@@ -757,14 +847,27 @@
       <w:r>
         <w:t xml:space="preserve">Figure </w:t>
       </w:r>
-      <w:fldSimple w:instr=" SEQ Figure \* ARABIC ">
-        <w:r>
-          <w:rPr>
-            <w:noProof/>
-          </w:rPr>
-          <w:t>1</w:t>
-        </w:r>
-      </w:fldSimple>
+      <w:r>
+        <w:fldChar w:fldCharType="begin"/>
+      </w:r>
+      <w:r>
+        <w:instrText xml:space="preserve"> SEQ Figure \* ARABIC </w:instrText>
+      </w:r>
+      <w:r>
+        <w:fldChar w:fldCharType="separate"/>
+      </w:r>
+      <w:r>
+        <w:rPr>
+          <w:noProof/>
+        </w:rPr>
+        <w:t>1</w:t>
+      </w:r>
+      <w:r>
+        <w:rPr>
+          <w:noProof/>
+        </w:rPr>
+        <w:fldChar w:fldCharType="end"/>
+      </w:r>
     </w:p>
     <w:p>
       <w:pPr>
@@ -773,7 +876,7 @@
         <w:spacing w:line="285" w:lineRule="atLeast"/>
         <w:jc w:val="left"/>
         <w:rPr>
-          <w:rFonts w:ascii="Consolas" w:eastAsia="宋体" w:hAnsi="Consolas" w:cs="宋体" w:hint="eastAsia"/>
+          <w:rFonts w:ascii="Consolas" w:eastAsia="宋体" w:hAnsi="Consolas" w:cs="宋体"/>
           <w:color w:val="D4D4D4"/>
           <w:kern w:val="0"/>
           <w:szCs w:val="21"/>
@@ -787,7 +890,6 @@
           <w:kern w:val="0"/>
           <w:szCs w:val="21"/>
         </w:rPr>
-        <w:lastRenderedPageBreak/>
         <w:t>twoway</w:t>
       </w:r>
       <w:proofErr w:type="spellEnd"/>
@@ -999,6 +1101,7 @@
           <w:rFonts w:hint="eastAsia"/>
           <w:noProof/>
         </w:rPr>
+        <w:lastRenderedPageBreak/>
         <w:drawing>
           <wp:inline distT="0" distB="0" distL="0" distR="0" wp14:anchorId="74CD64C1" wp14:editId="14AF16D0">
             <wp:extent cx="5029200" cy="3657600"/>
@@ -1057,14 +1160,27 @@
       <w:r>
         <w:t xml:space="preserve">Figure </w:t>
       </w:r>
-      <w:fldSimple w:instr=" SEQ Figure \* ARABIC ">
-        <w:r>
-          <w:rPr>
-            <w:noProof/>
-          </w:rPr>
-          <w:t>2</w:t>
-        </w:r>
-      </w:fldSimple>
+      <w:r>
+        <w:fldChar w:fldCharType="begin"/>
+      </w:r>
+      <w:r>
+        <w:instrText xml:space="preserve"> SEQ Figure \* ARABIC </w:instrText>
+      </w:r>
+      <w:r>
+        <w:fldChar w:fldCharType="separate"/>
+      </w:r>
+      <w:r>
+        <w:rPr>
+          <w:noProof/>
+        </w:rPr>
+        <w:t>2</w:t>
+      </w:r>
+      <w:r>
+        <w:rPr>
+          <w:noProof/>
+        </w:rPr>
+        <w:fldChar w:fldCharType="end"/>
+      </w:r>
     </w:p>
     <w:p>
       <w:r>
@@ -1205,6 +1321,9 @@
         <w:keepNext/>
       </w:pPr>
       <w:r>
+        <w:rPr>
+          <w:noProof/>
+        </w:rPr>
         <w:drawing>
           <wp:inline distT="0" distB="0" distL="0" distR="0" wp14:anchorId="15DD091B" wp14:editId="4A7D3E77">
             <wp:extent cx="5274310" cy="2282190"/>
@@ -1250,14 +1369,27 @@
       <w:r>
         <w:t xml:space="preserve">Figure </w:t>
       </w:r>
-      <w:fldSimple w:instr=" SEQ Figure \* ARABIC ">
-        <w:r>
-          <w:rPr>
-            <w:noProof/>
-          </w:rPr>
-          <w:t>3</w:t>
-        </w:r>
-      </w:fldSimple>
+      <w:r>
+        <w:fldChar w:fldCharType="begin"/>
+      </w:r>
+      <w:r>
+        <w:instrText xml:space="preserve"> SEQ Figure \* ARABIC </w:instrText>
+      </w:r>
+      <w:r>
+        <w:fldChar w:fldCharType="separate"/>
+      </w:r>
+      <w:r>
+        <w:rPr>
+          <w:noProof/>
+        </w:rPr>
+        <w:t>3</w:t>
+      </w:r>
+      <w:r>
+        <w:rPr>
+          <w:noProof/>
+        </w:rPr>
+        <w:fldChar w:fldCharType="end"/>
+      </w:r>
     </w:p>
     <w:p>
       <w:r>
@@ -1298,25 +1430,7 @@
           <w:rPr>
             <w:rFonts w:ascii="Cambria Math" w:hAnsi="Cambria Math"/>
           </w:rPr>
-          <m:t>=0.</m:t>
-        </m:r>
-        <m:r>
-          <w:rPr>
-            <w:rFonts w:ascii="Cambria Math" w:hAnsi="Cambria Math"/>
-          </w:rPr>
-          <m:t>3680</m:t>
-        </m:r>
-        <m:r>
-          <w:rPr>
-            <w:rFonts w:ascii="Cambria Math" w:hAnsi="Cambria Math"/>
-          </w:rPr>
-          <m:t>ses+</m:t>
-        </m:r>
-        <m:r>
-          <w:rPr>
-            <w:rFonts w:ascii="Cambria Math" w:hAnsi="Cambria Math"/>
-          </w:rPr>
-          <m:t>50.12258</m:t>
+          <m:t>=0.3680ses+50.12258</m:t>
         </m:r>
       </m:oMath>
       <w:r>
@@ -1383,107 +1497,117 @@
         <w:rPr>
           <w:rFonts w:hint="eastAsia"/>
         </w:rPr>
+        <w:t>6</w:t>
+      </w:r>
+      <w:r>
+        <w:t xml:space="preserve">.3(c) According to Figure 3, P&lt;0.001, so the regression equation is precise in 95% Confidence Interval. </w:t>
+      </w:r>
+      <w:proofErr w:type="gramStart"/>
+      <w:r>
+        <w:t>So</w:t>
+      </w:r>
+      <w:proofErr w:type="gramEnd"/>
+      <w:r>
+        <w:t xml:space="preserve"> it’s safe to say that each one point </w:t>
+      </w:r>
+      <w:r>
+        <w:t xml:space="preserve">increase in </w:t>
+      </w:r>
+      <w:proofErr w:type="spellStart"/>
+      <w:r>
+        <w:t>ses</w:t>
+      </w:r>
+      <w:proofErr w:type="spellEnd"/>
+      <w:r>
+        <w:t xml:space="preserve"> can cause a 0.3680 increase in achmat12.</w:t>
+      </w:r>
+    </w:p>
+    <w:p>
+      <w:r>
+        <w:rPr>
+          <w:rFonts w:hint="eastAsia"/>
+        </w:rPr>
+        <w:t>6</w:t>
+      </w:r>
+      <w:r>
+        <w:t xml:space="preserve">.3(d) </w:t>
+      </w:r>
+      <w:r>
+        <w:t xml:space="preserve">A person whose </w:t>
+      </w:r>
+      <w:proofErr w:type="spellStart"/>
+      <w:r>
+        <w:t>ses</w:t>
+      </w:r>
+      <w:proofErr w:type="spellEnd"/>
+      <w:r>
+        <w:t xml:space="preserve"> score is 0 is predicted to score 50.123 in 12</w:t>
+      </w:r>
+      <w:r>
+        <w:rPr>
+          <w:vertAlign w:val="superscript"/>
+        </w:rPr>
+        <w:t>th</w:t>
+      </w:r>
+      <w:r>
+        <w:t xml:space="preserve"> grade math achievement. But since there’s no one </w:t>
+      </w:r>
+      <w:proofErr w:type="gramStart"/>
+      <w:r>
+        <w:t>actually have</w:t>
+      </w:r>
+      <w:proofErr w:type="gramEnd"/>
+      <w:r>
+        <w:t xml:space="preserve"> “zero” social-economic status, this explanation is contrived to me.</w:t>
+      </w:r>
+      <w:r>
+        <w:t xml:space="preserve"> If in research, someone report that they score 0 in </w:t>
+      </w:r>
+      <w:proofErr w:type="spellStart"/>
+      <w:r>
+        <w:t>ses</w:t>
+      </w:r>
+      <w:proofErr w:type="spellEnd"/>
+      <w:r>
+        <w:t xml:space="preserve">, I will either re-consider the scale the </w:t>
+      </w:r>
+      <w:r>
         <w:lastRenderedPageBreak/>
+        <w:t xml:space="preserve">present research is using since it is obvious that the scale itself is not sensitive enough, or I will just </w:t>
+      </w:r>
+      <w:r>
+        <w:t>exclude</w:t>
+      </w:r>
+      <w:r>
+        <w:t xml:space="preserve"> those samples</w:t>
+      </w:r>
+      <w:r>
+        <w:t xml:space="preserve"> in my </w:t>
+      </w:r>
+      <w:proofErr w:type="spellStart"/>
+      <w:r>
+        <w:t>statistic</w:t>
+      </w:r>
+      <w:proofErr w:type="spellEnd"/>
+      <w:r>
+        <w:t xml:space="preserve"> analysis</w:t>
+      </w:r>
+      <w:r>
+        <w:t xml:space="preserve"> because they’re </w:t>
+      </w:r>
+      <w:r>
+        <w:t>invalid samples.</w:t>
+      </w:r>
+    </w:p>
+    <w:p>
+      <w:r>
+        <w:rPr>
+          <w:rFonts w:hint="eastAsia"/>
+        </w:rPr>
         <w:t>6</w:t>
       </w:r>
       <w:r>
-        <w:t xml:space="preserve">.3(c) According to Figure 3, P&lt;0.001, so the regression equation is precise in 95% Confidence Interval. So it’s safe to say that each one point </w:t>
-      </w:r>
-      <w:r>
-        <w:t xml:space="preserve">increase in </w:t>
-      </w:r>
-      <w:proofErr w:type="spellStart"/>
-      <w:r>
-        <w:t>ses</w:t>
-      </w:r>
-      <w:proofErr w:type="spellEnd"/>
-      <w:r>
-        <w:t xml:space="preserve"> can cause a 0.3680 increase in achmat12.</w:t>
-      </w:r>
-    </w:p>
-    <w:p>
-      <w:r>
-        <w:rPr>
-          <w:rFonts w:hint="eastAsia"/>
-        </w:rPr>
-        <w:t>6</w:t>
-      </w:r>
-      <w:r>
-        <w:t xml:space="preserve">.3(d) </w:t>
-      </w:r>
-      <w:r>
-        <w:t xml:space="preserve">A person whose </w:t>
-      </w:r>
-      <w:proofErr w:type="spellStart"/>
-      <w:r>
-        <w:t>ses</w:t>
-      </w:r>
-      <w:proofErr w:type="spellEnd"/>
-      <w:r>
-        <w:t xml:space="preserve"> score is 0 is predicted to score 50.123 in 12</w:t>
-      </w:r>
-      <w:r>
-        <w:rPr>
-          <w:vertAlign w:val="superscript"/>
-        </w:rPr>
-        <w:t>th</w:t>
-      </w:r>
-      <w:r>
-        <w:t xml:space="preserve"> grade math achievement. But since there’s no one actually have “zero” social-economic status, this explanation is contrived to me.</w:t>
-      </w:r>
-      <w:r>
-        <w:t xml:space="preserve"> If in research, someone report that they score 0 in </w:t>
-      </w:r>
-      <w:proofErr w:type="spellStart"/>
-      <w:r>
-        <w:t>ses</w:t>
-      </w:r>
-      <w:proofErr w:type="spellEnd"/>
-      <w:r>
-        <w:t xml:space="preserve">, I will either re-consider the scale the present research is using since it is obvious that the scale itself is not sensitive enough, or I will just </w:t>
-      </w:r>
-      <w:r>
-        <w:t>exclude</w:t>
-      </w:r>
-      <w:r>
-        <w:t xml:space="preserve"> those samples</w:t>
-      </w:r>
-      <w:r>
-        <w:t xml:space="preserve"> in my </w:t>
-      </w:r>
-      <w:proofErr w:type="spellStart"/>
-      <w:r>
-        <w:t>statistic</w:t>
-      </w:r>
-      <w:proofErr w:type="spellEnd"/>
-      <w:r>
-        <w:t xml:space="preserve"> analysis</w:t>
-      </w:r>
-      <w:r>
-        <w:t xml:space="preserve"> because they’re </w:t>
-      </w:r>
-      <w:r>
-        <w:t>invalid samples.</w:t>
-      </w:r>
-    </w:p>
-    <w:p>
-      <w:r>
-        <w:rPr>
-          <w:rFonts w:hint="eastAsia"/>
-        </w:rPr>
-        <w:t>6</w:t>
-      </w:r>
-      <w:r>
-        <w:t xml:space="preserve">.3(e) According to </w:t>
-      </w:r>
-      <w:r>
-        <w:t>the equation</w:t>
-      </w:r>
-      <w:r>
-        <w:t>:</w:t>
-      </w:r>
-      <w:r>
-        <w:t xml:space="preserve"> </w:t>
+        <w:t xml:space="preserve">.3(e) According to the equation: </w:t>
       </w:r>
       <m:oMath>
         <m:acc>
@@ -1507,29 +1631,19 @@
           <w:rPr>
             <w:rFonts w:ascii="Cambria Math" w:hAnsi="Cambria Math"/>
           </w:rPr>
-          <m:t>=0.</m:t>
-        </m:r>
-        <m:r>
-          <w:rPr>
-            <w:rFonts w:ascii="Cambria Math" w:hAnsi="Cambria Math"/>
-          </w:rPr>
-          <m:t>3680</m:t>
-        </m:r>
-        <m:r>
-          <w:rPr>
-            <w:rFonts w:ascii="Cambria Math" w:hAnsi="Cambria Math"/>
-          </w:rPr>
-          <m:t>ses+</m:t>
-        </m:r>
-        <m:r>
-          <w:rPr>
-            <w:rFonts w:ascii="Cambria Math" w:hAnsi="Cambria Math"/>
-          </w:rPr>
-          <m:t>50.12258</m:t>
+          <m:t>=0.3680ses+50.12258</m:t>
         </m:r>
       </m:oMath>
       <w:r>
-        <w:t xml:space="preserve">, when a person get 20 for Social-economic status, its predicted achmat12 score will be </w:t>
+        <w:t xml:space="preserve">, when a person </w:t>
+      </w:r>
+      <w:proofErr w:type="gramStart"/>
+      <w:r>
+        <w:t>get</w:t>
+      </w:r>
+      <w:proofErr w:type="gramEnd"/>
+      <w:r>
+        <w:t xml:space="preserve"> 20 for Social-economic status, its predicted achmat12 score will be </w:t>
       </w:r>
       <w:r>
         <w:t>57.48258</w:t>
@@ -1635,11 +1749,6 @@
       </w:r>
     </w:p>
     <w:p>
-      <w:pPr>
-        <w:rPr>
-          <w:rFonts w:hint="eastAsia"/>
-        </w:rPr>
-      </w:pPr>
       <w:r>
         <w:rPr>
           <w:rFonts w:hint="eastAsia"/>
@@ -1761,7 +1870,27 @@
           <w:kern w:val="0"/>
           <w:szCs w:val="21"/>
         </w:rPr>
-        <w:t> BMI1 DIABP1), ytitle(BMI &amp; DIABP1)</w:t>
+        <w:t> BMI1 DIABP1), </w:t>
+      </w:r>
+      <w:proofErr w:type="gramStart"/>
+      <w:r>
+        <w:rPr>
+          <w:rFonts w:ascii="Consolas" w:eastAsia="宋体" w:hAnsi="Consolas" w:cs="宋体"/>
+          <w:color w:val="D4D4D4"/>
+          <w:kern w:val="0"/>
+          <w:szCs w:val="21"/>
+        </w:rPr>
+        <w:t>ytitle(</w:t>
+      </w:r>
+      <w:proofErr w:type="gramEnd"/>
+      <w:r>
+        <w:rPr>
+          <w:rFonts w:ascii="Consolas" w:eastAsia="宋体" w:hAnsi="Consolas" w:cs="宋体"/>
+          <w:color w:val="D4D4D4"/>
+          <w:kern w:val="0"/>
+          <w:szCs w:val="21"/>
+        </w:rPr>
+        <w:t>BMI &amp; DIABP1)</w:t>
       </w:r>
     </w:p>
     <w:p>
@@ -1829,7 +1958,27 @@
           <w:kern w:val="0"/>
           <w:szCs w:val="21"/>
         </w:rPr>
-        <w:t> BMI1 HEARTRTE1), ytitle(BMI &amp; HEARTRTE1)</w:t>
+        <w:t> BMI1 HEARTRTE1), </w:t>
+      </w:r>
+      <w:proofErr w:type="gramStart"/>
+      <w:r>
+        <w:rPr>
+          <w:rFonts w:ascii="Consolas" w:eastAsia="宋体" w:hAnsi="Consolas" w:cs="宋体"/>
+          <w:color w:val="D4D4D4"/>
+          <w:kern w:val="0"/>
+          <w:szCs w:val="21"/>
+        </w:rPr>
+        <w:t>ytitle(</w:t>
+      </w:r>
+      <w:proofErr w:type="gramEnd"/>
+      <w:r>
+        <w:rPr>
+          <w:rFonts w:ascii="Consolas" w:eastAsia="宋体" w:hAnsi="Consolas" w:cs="宋体"/>
+          <w:color w:val="D4D4D4"/>
+          <w:kern w:val="0"/>
+          <w:szCs w:val="21"/>
+        </w:rPr>
+        <w:t>BMI &amp; HEARTRTE1)</w:t>
       </w:r>
     </w:p>
     <w:p/>
@@ -1861,19 +2010,13 @@
         <w:t>0.374</w:t>
       </w:r>
       <w:r>
-        <w:t xml:space="preserve">) has a higher r value than heart rate </w:t>
-      </w:r>
-      <w:r>
-        <w:t xml:space="preserve">(r = </w:t>
+        <w:t xml:space="preserve">) has a higher r value than heart rate (r = </w:t>
       </w:r>
       <w:r>
         <w:t>0.0244</w:t>
       </w:r>
       <w:r>
-        <w:t>)</w:t>
-      </w:r>
-      <w:r>
-        <w:t>, because the former has a steeper regression line.</w:t>
+        <w:t>), because the former has a steeper regression line.</w:t>
       </w:r>
     </w:p>
     <w:p>
@@ -1947,7 +2090,7 @@
         <w:spacing w:line="285" w:lineRule="atLeast"/>
         <w:jc w:val="left"/>
         <w:rPr>
-          <w:rFonts w:ascii="Consolas" w:eastAsia="宋体" w:hAnsi="Consolas" w:cs="宋体" w:hint="eastAsia"/>
+          <w:rFonts w:ascii="Consolas" w:eastAsia="宋体" w:hAnsi="Consolas" w:cs="宋体"/>
           <w:color w:val="D4D4D4"/>
           <w:kern w:val="0"/>
           <w:szCs w:val="21"/>
@@ -2012,7 +2155,15 @@
         <w:t>.</w:t>
       </w:r>
       <w:r>
-        <w:t xml:space="preserve"> So a one unit increase in BMI associated with a great</w:t>
+        <w:t xml:space="preserve"> </w:t>
+      </w:r>
+      <w:proofErr w:type="gramStart"/>
+      <w:r>
+        <w:t>So</w:t>
+      </w:r>
+      <w:proofErr w:type="gramEnd"/>
+      <w:r>
+        <w:t xml:space="preserve"> a one unit increase in BMI associated with a great</w:t>
       </w:r>
       <w:r>
         <w:t xml:space="preserve"> increase in diastolic blood pressure.</w:t>
@@ -2092,13 +2243,7 @@
       </w:r>
     </w:p>
     <w:p/>
-    <w:p>
-      <w:pPr>
-        <w:rPr>
-          <w:rFonts w:hint="eastAsia"/>
-        </w:rPr>
-      </w:pPr>
-    </w:p>
+    <w:p/>
     <w:sectPr>
       <w:pgSz w:w="11906" w:h="16838"/>
       <w:pgMar w:top="1440" w:right="1800" w:bottom="1440" w:left="1800" w:header="851" w:footer="992" w:gutter="0"/>

</xml_diff>